<commit_message>
fix images in report
</commit_message>
<xml_diff>
--- a/Relatório TP1 VI 90514 89265.docx
+++ b/Relatório TP1 VI 90514 89265.docx
@@ -5,22 +5,26 @@
     <w:p>
       <w:pPr>
         <w:pStyle w:val="Ttulo"/>
-        <w:rPr>
-          <w:lang w:val="en-US"/>
-        </w:rPr>
-      </w:pPr>
-      <w:r>
-        <w:rPr>
-          <w:lang w:val="en-US"/>
-        </w:rPr>
-        <w:t>Esports Earnings 1998-2019</w:t>
-      </w:r>
-    </w:p>
-    <w:p>
-      <w:pPr>
-        <w:rPr>
-          <w:lang w:val="en-US"/>
-        </w:rPr>
+      </w:pPr>
+      <w:proofErr w:type="spellStart"/>
+      <w:r>
+        <w:t>Esports</w:t>
+      </w:r>
+      <w:proofErr w:type="spellEnd"/>
+      <w:r>
+        <w:t xml:space="preserve"> </w:t>
+      </w:r>
+      <w:proofErr w:type="spellStart"/>
+      <w:r>
+        <w:t>Earnings</w:t>
+      </w:r>
+      <w:proofErr w:type="spellEnd"/>
+      <w:r>
+        <w:t xml:space="preserve"> 1998-2019</w:t>
+      </w:r>
+    </w:p>
+    <w:p>
+      <w:pPr>
         <w:sectPr>
           <w:type w:val="continuous"/>
           <w:pgSz w:w="12240" w:h="15840" w:code="1"/>
@@ -30,13 +34,7 @@
         </w:sectPr>
       </w:pPr>
     </w:p>
-    <w:p>
-      <w:pPr>
-        <w:rPr>
-          <w:lang w:val="en-US"/>
-        </w:rPr>
-      </w:pPr>
-    </w:p>
+    <w:p/>
     <w:p>
       <w:pPr>
         <w:pStyle w:val="AuthorInformation"/>
@@ -51,55 +49,53 @@
     <w:p>
       <w:pPr>
         <w:pStyle w:val="AuthorInformation"/>
-      </w:pPr>
-      <w:proofErr w:type="spellStart"/>
-      <w:r>
-        <w:t>Information</w:t>
-      </w:r>
-      <w:proofErr w:type="spellEnd"/>
-      <w:r>
-        <w:t xml:space="preserve"> </w:t>
-      </w:r>
-      <w:proofErr w:type="spellStart"/>
-      <w:r>
-        <w:t>Visual</w:t>
-      </w:r>
-      <w:r>
-        <w:t>ization</w:t>
-      </w:r>
-      <w:proofErr w:type="spellEnd"/>
-      <w:r>
-        <w:t>, 2019 (M</w:t>
-      </w:r>
-      <w:r>
+        <w:rPr>
+          <w:lang w:val="en-US"/>
+        </w:rPr>
+      </w:pPr>
+      <w:r>
+        <w:rPr>
+          <w:lang w:val="en-US"/>
+        </w:rPr>
+        <w:t>Information Visual</w:t>
+      </w:r>
+      <w:r>
+        <w:rPr>
+          <w:lang w:val="en-US"/>
+        </w:rPr>
+        <w:t>ization, 2019 (M</w:t>
+      </w:r>
+      <w:r>
+        <w:rPr>
+          <w:lang w:val="en-US"/>
+        </w:rPr>
         <w:t>EI</w:t>
       </w:r>
       <w:r>
-        <w:t xml:space="preserve">, </w:t>
-      </w:r>
-      <w:proofErr w:type="spellStart"/>
-      <w:r>
-        <w:t>University</w:t>
-      </w:r>
-      <w:proofErr w:type="spellEnd"/>
-      <w:r>
-        <w:t xml:space="preserve"> </w:t>
-      </w:r>
-      <w:proofErr w:type="spellStart"/>
-      <w:r>
-        <w:t>of</w:t>
-      </w:r>
-      <w:proofErr w:type="spellEnd"/>
-      <w:r>
-        <w:t xml:space="preserve"> Aveiro</w:t>
-      </w:r>
-      <w:r>
+        <w:rPr>
+          <w:lang w:val="en-US"/>
+        </w:rPr>
+        <w:t>, University of Aveiro</w:t>
+      </w:r>
+      <w:r>
+        <w:rPr>
+          <w:lang w:val="en-US"/>
+        </w:rPr>
         <w:t>)</w:t>
       </w:r>
     </w:p>
-    <w:p/>
-    <w:p>
-      <w:pPr>
+    <w:p>
+      <w:pPr>
+        <w:rPr>
+          <w:lang w:val="en-US"/>
+        </w:rPr>
+      </w:pPr>
+    </w:p>
+    <w:p>
+      <w:pPr>
+        <w:rPr>
+          <w:lang w:val="en-US"/>
+        </w:rPr>
         <w:sectPr>
           <w:type w:val="continuous"/>
           <w:pgSz w:w="12240" w:h="15840" w:code="1"/>
@@ -112,12 +108,16 @@
     <w:p>
       <w:pPr>
         <w:pStyle w:val="Abstract"/>
-      </w:pPr>
-      <w:proofErr w:type="spellStart"/>
-      <w:r>
+        <w:rPr>
+          <w:lang w:val="en-US"/>
+        </w:rPr>
+      </w:pPr>
+      <w:r>
+        <w:rPr>
+          <w:lang w:val="en-US"/>
+        </w:rPr>
         <w:t>Abstract</w:t>
       </w:r>
-      <w:proofErr w:type="spellEnd"/>
     </w:p>
     <w:p>
       <w:pPr>
@@ -212,7 +212,7 @@
           <w:lang w:val="en-US"/>
         </w:rPr>
         <w:drawing>
-          <wp:anchor distT="0" distB="0" distL="114300" distR="114300" simplePos="0" relativeHeight="251654656" behindDoc="0" locked="0" layoutInCell="1" allowOverlap="1" wp14:anchorId="2E474550" wp14:editId="08520D70">
+          <wp:anchor distT="0" distB="0" distL="114300" distR="114300" simplePos="0" relativeHeight="251654656" behindDoc="0" locked="0" layoutInCell="1" allowOverlap="1" wp14:anchorId="2E474550" wp14:editId="032F4C98">
             <wp:simplePos x="0" y="0"/>
             <wp:positionH relativeFrom="column">
               <wp:posOffset>3345815</wp:posOffset>
@@ -314,16 +314,16 @@
           <w:noProof/>
         </w:rPr>
         <w:drawing>
-          <wp:anchor distT="0" distB="0" distL="114300" distR="114300" simplePos="0" relativeHeight="251661824" behindDoc="0" locked="0" layoutInCell="1" allowOverlap="1" wp14:anchorId="5FA2AC54" wp14:editId="0D0B4026">
+          <wp:anchor distT="0" distB="0" distL="114300" distR="114300" simplePos="0" relativeHeight="251667968" behindDoc="0" locked="0" layoutInCell="1" allowOverlap="1" wp14:anchorId="4C276AF5" wp14:editId="1D2CC00B">
             <wp:simplePos x="0" y="0"/>
             <wp:positionH relativeFrom="column">
-              <wp:posOffset>3360972</wp:posOffset>
+              <wp:posOffset>3352800</wp:posOffset>
             </wp:positionH>
             <wp:positionV relativeFrom="paragraph">
-              <wp:posOffset>397206</wp:posOffset>
+              <wp:posOffset>403225</wp:posOffset>
             </wp:positionV>
-            <wp:extent cx="3049270" cy="1345565"/>
-            <wp:effectExtent l="0" t="0" r="0" b="6985"/>
+            <wp:extent cx="3049270" cy="1301115"/>
+            <wp:effectExtent l="0" t="0" r="0" b="0"/>
             <wp:wrapNone/>
             <wp:docPr id="1" name="Imagem 1"/>
             <wp:cNvGraphicFramePr>
@@ -351,7 +351,7 @@
                   <pic:spPr>
                     <a:xfrm>
                       <a:off x="0" y="0"/>
-                      <a:ext cx="3049270" cy="1345565"/>
+                      <a:ext cx="3049270" cy="1301115"/>
                     </a:xfrm>
                     <a:prstGeom prst="rect">
                       <a:avLst/>
@@ -643,19 +643,7 @@
           <w:lang w:val="en-US"/>
         </w:rPr>
         <w:tab/>
-        <w:t xml:space="preserve">In the same graph where Michael found out about the </w:t>
-      </w:r>
-      <w:r>
-        <w:rPr>
-          <w:lang w:val="en-US"/>
-        </w:rPr>
-        <w:t>top videogames with the biggest prize pools</w:t>
-      </w:r>
-      <w:r>
-        <w:rPr>
-          <w:lang w:val="en-US"/>
-        </w:rPr>
-        <w:t>, by hovering over the bars, Sophie can find out more info about the games in the graph, for example Fortnite</w:t>
+        <w:t>In the same graph where Michael found out about the top videogames with the biggest prize pools, by hovering over the bars, Sophie can find out more info about the games in the graph, for example Fortnite</w:t>
       </w:r>
     </w:p>
     <w:p>
@@ -1281,6 +1269,9 @@
     <w:p>
       <w:pPr>
         <w:pStyle w:val="BodyNoIndent"/>
+        <w:rPr>
+          <w:lang w:val="en-US"/>
+        </w:rPr>
       </w:pPr>
     </w:p>
     <w:p>
@@ -3101,6 +3092,9 @@
     <w:lsdException w:name="Table Subtle 1" w:semiHidden="1" w:unhideWhenUsed="1"/>
     <w:lsdException w:name="Table Subtle 2" w:semiHidden="1" w:unhideWhenUsed="1"/>
     <w:lsdException w:name="Table Web 1" w:semiHidden="1" w:unhideWhenUsed="1"/>
+    <w:lsdException w:name="Table Web 2" w:semiHidden="1" w:unhideWhenUsed="1"/>
+    <w:lsdException w:name="Table Web 3" w:semiHidden="1" w:unhideWhenUsed="1"/>
+    <w:lsdException w:name="Table Theme" w:semiHidden="1" w:unhideWhenUsed="1"/>
     <w:lsdException w:name="Light Shading"/>
     <w:lsdException w:name="Light List"/>
     <w:lsdException w:name="Light Grid"/>
@@ -3314,7 +3308,7 @@
   <w:style w:type="paragraph" w:default="1" w:styleId="Normal">
     <w:name w:val="Normal"/>
     <w:qFormat/>
-    <w:rsid w:val="00942A60"/>
+    <w:rsid w:val="001219DB"/>
     <w:pPr>
       <w:spacing w:after="160" w:line="259" w:lineRule="auto"/>
     </w:pPr>
@@ -3510,7 +3504,7 @@
     <w:uiPriority w:val="1"/>
     <w:semiHidden/>
     <w:unhideWhenUsed/>
-    <w:rsid w:val="00942A60"/>
+    <w:rsid w:val="001219DB"/>
   </w:style>
   <w:style w:type="table" w:default="1" w:styleId="Tabelanormal">
     <w:name w:val="Normal Table"/>
@@ -3532,7 +3526,7 @@
     <w:uiPriority w:val="99"/>
     <w:semiHidden/>
     <w:unhideWhenUsed/>
-    <w:rsid w:val="00942A60"/>
+    <w:rsid w:val="001219DB"/>
   </w:style>
   <w:style w:type="paragraph" w:styleId="Ttulo">
     <w:name w:val="Title"/>

</xml_diff>